<commit_message>
added language and updated graduation date
</commit_message>
<xml_diff>
--- a/output/resume-master.docx
+++ b/output/resume-master.docx
@@ -148,7 +148,7 @@
         <w:t xml:space="preserve"> </w:t>
       </w:r>
       <w:r>
-        <w:t xml:space="preserve">, Python, SQL (SQL Server dialect)</w:t>
+        <w:t xml:space="preserve">, Python, SQL (SQL Server dialect), PHP</w:t>
       </w:r>
     </w:p>
     <w:p>
@@ -358,7 +358,7 @@
         <w:pStyle w:val="DefinitionTerm"/>
       </w:pPr>
       <w:r>
-        <w:t xml:space="preserve">December 2019 (expected)</w:t>
+        <w:t xml:space="preserve">August 2019 (expected)</w:t>
       </w:r>
     </w:p>
     <w:p>

</xml_diff>

<commit_message>
Updated for better styling
</commit_message>
<xml_diff>
--- a/output/resume-master.docx
+++ b/output/resume-master.docx
@@ -27,7 +27,7 @@
               <w:jc w:val="left"/>
             </w:pPr>
             <w:r>
-              <w:t xml:space="preserve">1801 E 4th St</w:t>
+              <w:t xml:space="preserve">billy.wade@pm.me</w:t>
             </w:r>
           </w:p>
         </w:tc>
@@ -38,7 +38,7 @@
               <w:jc w:val="right"/>
             </w:pPr>
             <w:r>
-              <w:t xml:space="preserve">billy.wade@pm.me</w:t>
+              <w:t xml:space="preserve">1 (918) 613-5110</w:t>
             </w:r>
           </w:p>
         </w:tc>
@@ -51,31 +51,7 @@
               <w:jc w:val="left"/>
             </w:pPr>
             <w:r>
-              <w:t xml:space="preserve">PO Box 2186</w:t>
-            </w:r>
-          </w:p>
-        </w:tc>
-        <w:tc>
-          <w:p>
-            <w:pPr>
-              <w:pStyle w:val="Compact"/>
-              <w:jc w:val="right"/>
-            </w:pPr>
-            <w:r>
               <w:t xml:space="preserve">github.com/billywade</w:t>
-            </w:r>
-          </w:p>
-        </w:tc>
-      </w:tr>
-      <w:tr>
-        <w:tc>
-          <w:p>
-            <w:pPr>
-              <w:pStyle w:val="Compact"/>
-              <w:jc w:val="left"/>
-            </w:pPr>
-            <w:r>
-              <w:t xml:space="preserve">Okmulgee, OK</w:t>
             </w:r>
           </w:p>
         </w:tc>
@@ -91,91 +67,23 @@
           </w:p>
         </w:tc>
       </w:tr>
-      <w:tr>
-        <w:tc>
-          <w:p>
-            <w:pPr>
-              <w:pStyle w:val="Compact"/>
-              <w:jc w:val="left"/>
-            </w:pPr>
-            <w:r>
-              <w:t xml:space="preserve">74447</w:t>
-            </w:r>
-          </w:p>
-        </w:tc>
-        <w:tc>
-          <w:p>
-            <w:pPr>
-              <w:pStyle w:val="Compact"/>
-              <w:jc w:val="right"/>
-            </w:pPr>
-            <w:r>
-              <w:t xml:space="preserve">1 (918) 613-5110</w:t>
-            </w:r>
-          </w:p>
-        </w:tc>
-      </w:tr>
     </w:tbl>
     <w:p>
       <w:pPr>
         <w:pStyle w:val="Heading2"/>
       </w:pPr>
-      <w:bookmarkStart w:id="21" w:name="work-experience"/>
-      <w:r>
-        <w:t xml:space="preserve">Work Experience</w:t>
+      <w:bookmarkStart w:id="21" w:name="professional-summary"/>
+      <w:r>
+        <w:t xml:space="preserve">Professional Summary</w:t>
       </w:r>
       <w:bookmarkEnd w:id="21"/>
     </w:p>
     <w:p>
       <w:pPr>
-        <w:pStyle w:val="DefinitionTerm"/>
-      </w:pPr>
-      <w:r>
-        <w:rPr>
-          <w:i/>
-        </w:rPr>
-        <w:t xml:space="preserve">Current Position</w:t>
-      </w:r>
-    </w:p>
-    <w:p>
-      <w:pPr>
-        <w:pStyle w:val="Definition"/>
-      </w:pPr>
-      <w:r>
-        <w:t xml:space="preserve">Computer Technician - Oklahoma State University Institute of Technology, May 2018 - Present</w:t>
-      </w:r>
-    </w:p>
-    <w:p>
-      <w:pPr>
-        <w:pStyle w:val="Definition"/>
-      </w:pPr>
-      <w:r>
-        <w:t xml:space="preserve">I provide support to all of the students on campus, in addition to assisting the desk workers</w:t>
-      </w:r>
-      <w:r>
-        <w:t xml:space="preserve"> </w:t>
-      </w:r>
-      <w:r>
-        <w:t xml:space="preserve">in any way that makes our team work better as a whole.</w:t>
-      </w:r>
-    </w:p>
-    <w:p>
-      <w:pPr>
-        <w:pStyle w:val="DefinitionTerm"/>
-      </w:pPr>
-      <w:r>
-        <w:rPr>
-          <w:i/>
-        </w:rPr>
-        <w:t xml:space="preserve">Previous Employers</w:t>
-      </w:r>
-    </w:p>
-    <w:p>
-      <w:pPr>
-        <w:pStyle w:val="Definition"/>
-      </w:pPr>
-      <w:r>
-        <w:t xml:space="preserve">T-Mobile, Family Video, Oklahoma State University Institute of Technology</w:t>
+        <w:pStyle w:val="FirstParagraph"/>
+      </w:pPr>
+      <w:r>
+        <w:t xml:space="preserve">I’m a student at OSU’s satellite campus in Okmulgee majoring in software development and information security. My main languages are C#, SQL, and Python. I’m really looking for my first full-time gig and give back to the software community: I care about contributing both to open source projects and being actively involved in local tech communities.</w:t>
       </w:r>
     </w:p>
     <w:p>
@@ -253,18 +161,23 @@
     </w:p>
     <w:p>
       <w:pPr>
+        <w:pStyle w:val="Heading2"/>
+      </w:pPr>
+      <w:bookmarkStart w:id="23" w:name="experience"/>
+      <w:r>
+        <w:t xml:space="preserve">Experience</w:t>
+      </w:r>
+      <w:bookmarkEnd w:id="23"/>
+    </w:p>
+    <w:p>
+      <w:pPr>
         <w:pStyle w:val="DefinitionTerm"/>
       </w:pPr>
       <w:r>
-        <w:t xml:space="preserve">Side Projects</w:t>
-      </w:r>
-    </w:p>
-    <w:p>
-      <w:pPr>
-        <w:pStyle w:val="Definition"/>
-      </w:pPr>
-      <w:r>
-        <w:t xml:space="preserve">Actively contributing to/working on multiple code projects, including:</w:t>
+        <w:rPr>
+          <w:i/>
+        </w:rPr>
+        <w:t xml:space="preserve">Work</w:t>
       </w:r>
     </w:p>
     <w:p>
@@ -277,7 +190,39 @@
         </w:numPr>
       </w:pPr>
       <w:r>
-        <w:t xml:space="preserve">renpy-mode (Elisp)</w:t>
+        <w:t xml:space="preserve">Computer Technician</w:t>
+      </w:r>
+      <w:r>
+        <w:t xml:space="preserve"> </w:t>
+      </w:r>
+    </w:p>
+    <w:p>
+      <w:pPr>
+        <w:pStyle w:val="Compact"/>
+        <w:pStyle w:val="Definition"/>
+        <w:numPr>
+          <w:numId w:val="1002"/>
+          <w:ilvl w:val="1"/>
+        </w:numPr>
+      </w:pPr>
+      <w:r>
+        <w:t xml:space="preserve">I am the first line of technical support for the entire student body of OSUIT.</w:t>
+      </w:r>
+    </w:p>
+    <w:p>
+      <w:pPr>
+        <w:pStyle w:val="Compact"/>
+        <w:pStyle w:val="Definition"/>
+        <w:numPr>
+          <w:numId w:val="1002"/>
+          <w:ilvl w:val="1"/>
+        </w:numPr>
+      </w:pPr>
+      <w:r>
+        <w:t xml:space="preserve">Skills: Network troubleshooting, software installation, customer care</w:t>
+      </w:r>
+      <w:r>
+        <w:t xml:space="preserve"> </w:t>
       </w:r>
     </w:p>
     <w:p>
@@ -290,7 +235,7 @@
         </w:numPr>
       </w:pPr>
       <w:r>
-        <w:t xml:space="preserve">vcromclaim (Python)</w:t>
+        <w:t xml:space="preserve">Family Video</w:t>
       </w:r>
     </w:p>
     <w:p>
@@ -298,49 +243,110 @@
         <w:pStyle w:val="Compact"/>
         <w:pStyle w:val="Definition"/>
         <w:numPr>
-          <w:numId w:val="1001"/>
+          <w:numId w:val="1003"/>
+          <w:ilvl w:val="1"/>
+        </w:numPr>
+      </w:pPr>
+      <w:r>
+        <w:t xml:space="preserve">I provided customer care and store maintenance for Family Video in Okmulgee.</w:t>
+      </w:r>
+    </w:p>
+    <w:p>
+      <w:pPr>
+        <w:pStyle w:val="Compact"/>
+        <w:pStyle w:val="Definition"/>
+        <w:numPr>
+          <w:numId w:val="1003"/>
+          <w:ilvl w:val="1"/>
+        </w:numPr>
+      </w:pPr>
+      <w:r>
+        <w:t xml:space="preserve">Skills: Customer care, cash handling</w:t>
+      </w:r>
+      <w:r>
+        <w:t xml:space="preserve"> </w:t>
+      </w:r>
+    </w:p>
+    <w:p>
+      <w:pPr>
+        <w:pStyle w:val="DefinitionTerm"/>
+      </w:pPr>
+      <w:r>
+        <w:rPr>
+          <w:i/>
+        </w:rPr>
+        <w:t xml:space="preserve">Projects</w:t>
+      </w:r>
+    </w:p>
+    <w:p>
+      <w:pPr>
+        <w:pStyle w:val="Definition"/>
+      </w:pPr>
+      <w:r>
+        <w:t xml:space="preserve">I actively contribute to/working on multiple code projects, including:</w:t>
+      </w:r>
+    </w:p>
+    <w:p>
+      <w:pPr>
+        <w:pStyle w:val="Compact"/>
+        <w:pStyle w:val="Definition"/>
+        <w:numPr>
+          <w:numId w:val="1004"/>
           <w:ilvl w:val="0"/>
         </w:numPr>
       </w:pPr>
       <w:r>
+        <w:t xml:space="preserve">renpy-mode (Elisp)</w:t>
+      </w:r>
+    </w:p>
+    <w:p>
+      <w:pPr>
+        <w:pStyle w:val="Compact"/>
+        <w:pStyle w:val="Definition"/>
+        <w:numPr>
+          <w:numId w:val="1004"/>
+          <w:ilvl w:val="0"/>
+        </w:numPr>
+      </w:pPr>
+      <w:r>
+        <w:t xml:space="preserve">vcromclaim (Python)</w:t>
+      </w:r>
+    </w:p>
+    <w:p>
+      <w:pPr>
+        <w:pStyle w:val="Compact"/>
+        <w:pStyle w:val="Definition"/>
+        <w:numPr>
+          <w:numId w:val="1004"/>
+          <w:ilvl w:val="0"/>
+        </w:numPr>
+      </w:pPr>
+      <w:r>
         <w:t xml:space="preserve">Ishiiruka (C++)</w:t>
       </w:r>
     </w:p>
     <w:p>
       <w:pPr>
+        <w:pStyle w:val="Compact"/>
         <w:pStyle w:val="Definition"/>
-      </w:pPr>
-      <w:r>
-        <w:t xml:space="preserve">Promoting data driven methodologies within the school system. I made my job as a desk attendant</w:t>
-      </w:r>
-      <w:r>
-        <w:t xml:space="preserve"> </w:t>
-      </w:r>
-      <w:r>
-        <w:t xml:space="preserve">at OSUIT’s Residential Life department a project in digitizing their workflow to increase the</w:t>
-      </w:r>
-      <w:r>
-        <w:t xml:space="preserve"> </w:t>
-      </w:r>
-      <w:r>
-        <w:t xml:space="preserve">department’s understanding of the student body, like converting paper forms to Google Forms format</w:t>
-      </w:r>
-      <w:r>
-        <w:t xml:space="preserve"> </w:t>
-      </w:r>
-      <w:r>
-        <w:t xml:space="preserve">for easy-to-interpret results.</w:t>
+        <w:numPr>
+          <w:numId w:val="1004"/>
+          <w:ilvl w:val="0"/>
+        </w:numPr>
+      </w:pPr>
+      <w:r>
+        <w:t xml:space="preserve">yendor (Python)</w:t>
       </w:r>
     </w:p>
     <w:p>
       <w:pPr>
         <w:pStyle w:val="Heading2"/>
       </w:pPr>
-      <w:bookmarkStart w:id="23" w:name="education"/>
+      <w:bookmarkStart w:id="24" w:name="education"/>
       <w:r>
         <w:t xml:space="preserve">Education</w:t>
       </w:r>
-      <w:bookmarkEnd w:id="23"/>
+      <w:bookmarkEnd w:id="24"/>
     </w:p>
     <w:p>
       <w:pPr>
@@ -364,6 +370,15 @@
       <w:r>
         <w:t xml:space="preserve">; Oklahoma State University Institute of Technology</w:t>
       </w:r>
+      <w:r>
+        <w:t xml:space="preserve"> </w:t>
+      </w:r>
+      <w:r>
+        <w:rPr>
+          <w:b/>
+        </w:rPr>
+        <w:t xml:space="preserve">GPA: 3.5</w:t>
+      </w:r>
     </w:p>
     <w:p>
       <w:pPr>
@@ -394,7 +409,7 @@
         <w:rPr>
           <w:b/>
         </w:rPr>
-        <w:t xml:space="preserve">Magna Cum Laude</w:t>
+        <w:t xml:space="preserve">Magna Cum Laude; GPA: 3.5</w:t>
       </w:r>
     </w:p>
     <w:sectPr/>
@@ -743,6 +758,15 @@
     <w:abstractNumId w:val="990"/>
   </w:num>
   <w:num w:numId="1001">
+    <w:abstractNumId w:val="991"/>
+  </w:num>
+  <w:num w:numId="1002">
+    <w:abstractNumId w:val="991"/>
+  </w:num>
+  <w:num w:numId="1003">
+    <w:abstractNumId w:val="991"/>
+  </w:num>
+  <w:num w:numId="1004">
     <w:abstractNumId w:val="991"/>
   </w:num>
 </w:numbering>

</xml_diff>

<commit_message>
add more formats at the root, updated
</commit_message>
<xml_diff>
--- a/output/resume-master.docx
+++ b/output/resume-master.docx
@@ -83,7 +83,23 @@
         <w:pStyle w:val="FirstParagraph"/>
       </w:pPr>
       <w:r>
-        <w:t xml:space="preserve">I’m a student at OSU’s satellite campus in Okmulgee majoring in software development and information security. My main languages are C#, SQL, and Python. I’m looking for a full-time position where I can utilize my skills and give back to the software community. I care about contributing both to open source projects and being actively involved in local tech communities.</w:t>
+        <w:t xml:space="preserve">I’m a student at OSU’s satellite campus in Okmulgee majoring in software development and information security.</w:t>
+      </w:r>
+    </w:p>
+    <w:p>
+      <w:pPr>
+        <w:pStyle w:val="BodyText"/>
+      </w:pPr>
+      <w:r>
+        <w:t xml:space="preserve">My main languages are C#, SQL, and Python. I’m looking for a full-time position where I can utilize my skills and give back to the software community. I care about contributing both to open source projects and being actively involved in local tech communities.</w:t>
+      </w:r>
+    </w:p>
+    <w:p>
+      <w:pPr>
+        <w:pStyle w:val="BodyText"/>
+      </w:pPr>
+      <w:r>
+        <w:t xml:space="preserve">I am skilled standard IT technician work, including customer service, managing Active Directory systems, resetting passwords and assisting users with whatever they need. Being an IT technician is being part of the community, and I will always play my part.</w:t>
       </w:r>
     </w:p>
     <w:p>
@@ -129,15 +145,15 @@
         <w:rPr>
           <w:i/>
         </w:rPr>
-        <w:t xml:space="preserve">Tools Used</w:t>
-      </w:r>
-    </w:p>
-    <w:p>
-      <w:pPr>
-        <w:pStyle w:val="Definition"/>
-      </w:pPr>
-      <w:r>
-        <w:t xml:space="preserve">Bash, GIMP, Git, Github</w:t>
+        <w:t xml:space="preserve">Skills</w:t>
+      </w:r>
+    </w:p>
+    <w:p>
+      <w:pPr>
+        <w:pStyle w:val="Definition"/>
+      </w:pPr>
+      <w:r>
+        <w:t xml:space="preserve">Bash, GIMP, Git, GitHub, Active Directory, Windows Server, Connectwise Manage Ticketing System, ProLaw, Printer Installation, Hardware and Software Troubleshooting, Network Administration</w:t>
       </w:r>
     </w:p>
     <w:p>
@@ -156,7 +172,7 @@
         <w:pStyle w:val="Definition"/>
       </w:pPr>
       <w:r>
-        <w:t xml:space="preserve">Command-Line Interfaces, Emacs Editor, Linux (Arch, Debian/Ubuntu), Visual Studio</w:t>
+        <w:t xml:space="preserve">Command-Line Interfaces, Emacs, Linux (Arch, Debian/Ubuntu), Visual Studio (Suite and Code)</w:t>
       </w:r>
     </w:p>
     <w:p>
@@ -190,7 +206,7 @@
         </w:numPr>
       </w:pPr>
       <w:r>
-        <w:t xml:space="preserve">Helpdesk Technician - True Digital Security</w:t>
+        <w:t xml:space="preserve">GSD Engineer I - True Digital Security</w:t>
       </w:r>
     </w:p>
     <w:p>
@@ -485,109 +501,6 @@
 <file path=word/numbering.xml><?xml version="1.0" encoding="utf-8"?>
 <w:numbering xmlns:w="http://schemas.openxmlformats.org/wordprocessingml/2006/main">
   <w:abstractNum w:abstractNumId="990">
-    <w:nsid w:val="170cd2de"/>
-    <w:multiLevelType w:val="multilevel"/>
-    <w:lvl w:ilvl="0">
-      <w:numFmt w:val="bullet"/>
-      <w:lvlText w:val=" "/>
-      <w:lvlJc w:val="left"/>
-      <w:pPr>
-        <w:tabs>
-          <w:tab w:val="num" w:pos="0"/>
-        </w:tabs>
-        <w:ind w:left="480" w:hanging="480"/>
-      </w:pPr>
-    </w:lvl>
-    <w:lvl w:ilvl="1">
-      <w:numFmt w:val="bullet"/>
-      <w:lvlText w:val=" "/>
-      <w:lvlJc w:val="left"/>
-      <w:pPr>
-        <w:tabs>
-          <w:tab w:val="num" w:pos="720"/>
-        </w:tabs>
-        <w:ind w:left="1200" w:hanging="480"/>
-      </w:pPr>
-    </w:lvl>
-    <w:lvl w:ilvl="2">
-      <w:numFmt w:val="bullet"/>
-      <w:lvlText w:val=" "/>
-      <w:lvlJc w:val="left"/>
-      <w:pPr>
-        <w:tabs>
-          <w:tab w:val="num" w:pos="1440"/>
-        </w:tabs>
-        <w:ind w:left="1920" w:hanging="480"/>
-      </w:pPr>
-    </w:lvl>
-    <w:lvl w:ilvl="3">
-      <w:numFmt w:val="bullet"/>
-      <w:lvlText w:val=" "/>
-      <w:lvlJc w:val="left"/>
-      <w:pPr>
-        <w:tabs>
-          <w:tab w:val="num" w:pos="2160"/>
-        </w:tabs>
-        <w:ind w:left="2640" w:hanging="480"/>
-      </w:pPr>
-    </w:lvl>
-    <w:lvl w:ilvl="4">
-      <w:numFmt w:val="bullet"/>
-      <w:lvlText w:val=" "/>
-      <w:lvlJc w:val="left"/>
-      <w:pPr>
-        <w:tabs>
-          <w:tab w:val="num" w:pos="2880"/>
-        </w:tabs>
-        <w:ind w:left="3360" w:hanging="480"/>
-      </w:pPr>
-    </w:lvl>
-    <w:lvl w:ilvl="5">
-      <w:numFmt w:val="bullet"/>
-      <w:lvlText w:val=" "/>
-      <w:lvlJc w:val="left"/>
-      <w:pPr>
-        <w:tabs>
-          <w:tab w:val="num" w:pos="3600"/>
-        </w:tabs>
-        <w:ind w:left="4080" w:hanging="480"/>
-      </w:pPr>
-    </w:lvl>
-    <w:lvl w:ilvl="6">
-      <w:numFmt w:val="bullet"/>
-      <w:lvlText w:val=" "/>
-      <w:lvlJc w:val="left"/>
-      <w:pPr>
-        <w:tabs>
-          <w:tab w:val="num" w:pos="4320"/>
-        </w:tabs>
-        <w:ind w:left="4800" w:hanging="480"/>
-      </w:pPr>
-    </w:lvl>
-    <w:lvl w:ilvl="7">
-      <w:numFmt w:val="bullet"/>
-      <w:lvlText w:val=" "/>
-      <w:lvlJc w:val="left"/>
-      <w:pPr>
-        <w:tabs>
-          <w:tab w:val="num" w:pos="5040"/>
-        </w:tabs>
-        <w:ind w:left="5520" w:hanging="480"/>
-      </w:pPr>
-    </w:lvl>
-    <w:lvl w:ilvl="8">
-      <w:numFmt w:val="bullet"/>
-      <w:lvlText w:val=" "/>
-      <w:lvlJc w:val="left"/>
-      <w:pPr>
-        <w:tabs>
-          <w:tab w:val="num" w:pos="5760"/>
-        </w:tabs>
-        <w:ind w:left="6240" w:hanging="480"/>
-      </w:pPr>
-    </w:lvl>
-  </w:abstractNum>
-  <w:abstractNum w:abstractNumId="990">
     <w:nsid w:val="2c1ae401"/>
     <w:multiLevelType w:val="multilevel"/>
     <w:lvl w:ilvl="0">
@@ -793,9 +706,6 @@
       </w:pPr>
     </w:lvl>
   </w:abstractNum>
-  <w:num w:numId="1000">
-    <w:abstractNumId w:val="990"/>
-  </w:num>
   <w:num w:numId="1000">
     <w:abstractNumId w:val="990"/>
   </w:num>

</xml_diff>

<commit_message>
Fixed some issues, added more tailored versions
</commit_message>
<xml_diff>
--- a/output/resume-master.docx
+++ b/output/resume-master.docx
@@ -338,14 +338,6 @@
     </w:p>
     <w:p>
       <w:pPr>
-        <w:pStyle w:val="Definition"/>
-      </w:pPr>
-      <w:r>
-        <w:t xml:space="preserve">I actively contribute to/working on multiple code projects, including:</w:t>
-      </w:r>
-    </w:p>
-    <w:p>
-      <w:pPr>
         <w:pStyle w:val="Compact"/>
         <w:pStyle w:val="Definition"/>
         <w:numPr>
@@ -354,6 +346,19 @@
         </w:numPr>
       </w:pPr>
       <w:r>
+        <w:t xml:space="preserve">I actively contribute to/working on multiple code projects, including:</w:t>
+      </w:r>
+    </w:p>
+    <w:p>
+      <w:pPr>
+        <w:pStyle w:val="Compact"/>
+        <w:pStyle w:val="Definition"/>
+        <w:numPr>
+          <w:numId w:val="1006"/>
+          <w:ilvl w:val="1"/>
+        </w:numPr>
+      </w:pPr>
+      <w:r>
         <w:t xml:space="preserve">renpy-mode (Elisp)</w:t>
       </w:r>
     </w:p>
@@ -362,12 +367,51 @@
         <w:pStyle w:val="Compact"/>
         <w:pStyle w:val="Definition"/>
         <w:numPr>
-          <w:numId w:val="1005"/>
+          <w:numId w:val="1006"/>
+          <w:ilvl w:val="1"/>
+        </w:numPr>
+      </w:pPr>
+      <w:r>
+        <w:t xml:space="preserve">vcromclaim (Python)</w:t>
+      </w:r>
+    </w:p>
+    <w:p>
+      <w:pPr>
+        <w:pStyle w:val="Compact"/>
+        <w:pStyle w:val="Definition"/>
+        <w:numPr>
+          <w:numId w:val="1006"/>
+          <w:ilvl w:val="1"/>
+        </w:numPr>
+      </w:pPr>
+      <w:r>
+        <w:t xml:space="preserve">Ishiiruka (C++)</w:t>
+      </w:r>
+    </w:p>
+    <w:p>
+      <w:pPr>
+        <w:pStyle w:val="Compact"/>
+        <w:pStyle w:val="Definition"/>
+        <w:numPr>
+          <w:numId w:val="1006"/>
+          <w:ilvl w:val="1"/>
+        </w:numPr>
+      </w:pPr>
+      <w:r>
+        <w:t xml:space="preserve">yendor (Python)</w:t>
+      </w:r>
+    </w:p>
+    <w:p>
+      <w:pPr>
+        <w:pStyle w:val="Compact"/>
+        <w:pStyle w:val="Definition"/>
+        <w:numPr>
+          <w:numId w:val="1007"/>
           <w:ilvl w:val="0"/>
         </w:numPr>
       </w:pPr>
       <w:r>
-        <w:t xml:space="preserve">vcromclaim (Python)</w:t>
+        <w:t xml:space="preserve">I currently work on a few different hobby network administration projects, including:</w:t>
       </w:r>
     </w:p>
     <w:p>
@@ -375,12 +419,12 @@
         <w:pStyle w:val="Compact"/>
         <w:pStyle w:val="Definition"/>
         <w:numPr>
-          <w:numId w:val="1005"/>
-          <w:ilvl w:val="0"/>
+          <w:numId w:val="1008"/>
+          <w:ilvl w:val="1"/>
         </w:numPr>
       </w:pPr>
       <w:r>
-        <w:t xml:space="preserve">Ishiiruka (C++)</w:t>
+        <w:t xml:space="preserve">File servers</w:t>
       </w:r>
     </w:p>
     <w:p>
@@ -388,20 +432,12 @@
         <w:pStyle w:val="Compact"/>
         <w:pStyle w:val="Definition"/>
         <w:numPr>
-          <w:numId w:val="1005"/>
-          <w:ilvl w:val="0"/>
+          <w:numId w:val="1008"/>
+          <w:ilvl w:val="1"/>
         </w:numPr>
       </w:pPr>
       <w:r>
-        <w:t xml:space="preserve">yendor (Python)</w:t>
-      </w:r>
-    </w:p>
-    <w:p>
-      <w:pPr>
-        <w:pStyle w:val="Definition"/>
-      </w:pPr>
-      <w:r>
-        <w:t xml:space="preserve">I currently work on a few different hobby network administration projects, including:</w:t>
+        <w:t xml:space="preserve">Home theater PCs</w:t>
       </w:r>
     </w:p>
     <w:p>
@@ -409,34 +445,8 @@
         <w:pStyle w:val="Compact"/>
         <w:pStyle w:val="Definition"/>
         <w:numPr>
-          <w:numId w:val="1006"/>
-          <w:ilvl w:val="0"/>
-        </w:numPr>
-      </w:pPr>
-      <w:r>
-        <w:t xml:space="preserve">File servers</w:t>
-      </w:r>
-    </w:p>
-    <w:p>
-      <w:pPr>
-        <w:pStyle w:val="Compact"/>
-        <w:pStyle w:val="Definition"/>
-        <w:numPr>
-          <w:numId w:val="1006"/>
-          <w:ilvl w:val="0"/>
-        </w:numPr>
-      </w:pPr>
-      <w:r>
-        <w:t xml:space="preserve">Home theater PCs</w:t>
-      </w:r>
-    </w:p>
-    <w:p>
-      <w:pPr>
-        <w:pStyle w:val="Compact"/>
-        <w:pStyle w:val="Definition"/>
-        <w:numPr>
-          <w:numId w:val="1006"/>
-          <w:ilvl w:val="0"/>
+          <w:numId w:val="1008"/>
+          <w:ilvl w:val="1"/>
         </w:numPr>
       </w:pPr>
       <w:r>
@@ -772,6 +782,12 @@
     <w:abstractNumId w:val="991"/>
   </w:num>
   <w:num w:numId="1006">
+    <w:abstractNumId w:val="991"/>
+  </w:num>
+  <w:num w:numId="1007">
+    <w:abstractNumId w:val="991"/>
+  </w:num>
+  <w:num w:numId="1008">
     <w:abstractNumId w:val="991"/>
   </w:num>
 </w:numbering>

</xml_diff>